<commit_message>
Use Case doc update
</commit_message>
<xml_diff>
--- a/Docs/Use Case.docx
+++ b/Docs/Use Case.docx
@@ -40,7 +40,7 @@
       <w:pPr>
         <w:numPr>
           <w:ilvl w:val="0"/>
-          <w:numId w:val="2"/>
+          <w:numId w:val="3"/>
         </w:numPr>
         <w:ind w:left="720" w:hanging="360"/>
         <w:rPr>
@@ -293,12 +293,12 @@
           <wp:inline distB="114300" distT="114300" distL="114300" distR="114300">
             <wp:extent cx="3810000" cy="5695950"/>
             <wp:effectExtent b="0" l="0" r="0" t="0"/>
-            <wp:docPr id="2" name="image4.png"/>
+            <wp:docPr id="4" name="image7.png"/>
             <a:graphic>
               <a:graphicData uri="http://schemas.openxmlformats.org/drawingml/2006/picture">
                 <pic:pic>
                   <pic:nvPicPr>
-                    <pic:cNvPr id="0" name="image4.png"/>
+                    <pic:cNvPr id="0" name="image7.png"/>
                     <pic:cNvPicPr preferRelativeResize="0"/>
                   </pic:nvPicPr>
                   <pic:blipFill>
@@ -380,7 +380,7 @@
       <w:pPr>
         <w:numPr>
           <w:ilvl w:val="0"/>
-          <w:numId w:val="3"/>
+          <w:numId w:val="4"/>
         </w:numPr>
         <w:ind w:left="720" w:hanging="360"/>
         <w:rPr>
@@ -455,12 +455,12 @@
           <wp:inline distB="114300" distT="114300" distL="114300" distR="114300">
             <wp:extent cx="2606615" cy="3736375"/>
             <wp:effectExtent b="0" l="0" r="0" t="0"/>
-            <wp:docPr id="4" name="image1.png"/>
+            <wp:docPr id="6" name="image3.png"/>
             <a:graphic>
               <a:graphicData uri="http://schemas.openxmlformats.org/drawingml/2006/picture">
                 <pic:pic>
                   <pic:nvPicPr>
-                    <pic:cNvPr id="0" name="image1.png"/>
+                    <pic:cNvPr id="0" name="image3.png"/>
                     <pic:cNvPicPr preferRelativeResize="0"/>
                   </pic:nvPicPr>
                   <pic:blipFill>
@@ -511,12 +511,12 @@
           <wp:inline distB="114300" distT="114300" distL="114300" distR="114300">
             <wp:extent cx="5943600" cy="3162300"/>
             <wp:effectExtent b="0" l="0" r="0" t="0"/>
-            <wp:docPr id="1" name="image5.png"/>
+            <wp:docPr id="2" name="image6.png"/>
             <a:graphic>
               <a:graphicData uri="http://schemas.openxmlformats.org/drawingml/2006/picture">
                 <pic:pic>
                   <pic:nvPicPr>
-                    <pic:cNvPr id="0" name="image5.png"/>
+                    <pic:cNvPr id="0" name="image6.png"/>
                     <pic:cNvPicPr preferRelativeResize="0"/>
                   </pic:nvPicPr>
                   <pic:blipFill>
@@ -548,310 +548,6 @@
     </w:p>
     <w:p>
       <w:pPr>
-        <w:ind w:left="0" w:firstLine="0"/>
-        <w:rPr>
-          <w:rFonts w:ascii="Open Sans" w:cs="Open Sans" w:eastAsia="Open Sans" w:hAnsi="Open Sans"/>
-          <w:sz w:val="24"/>
-          <w:szCs w:val="24"/>
-          <w:highlight w:val="white"/>
-        </w:rPr>
-      </w:pPr>
-      <w:r>
-        <w:rPr>
-          <w:rtl w:val="0"/>
-        </w:rPr>
-      </w:r>
-    </w:p>
-    <w:p>
-      <w:pPr>
-        <w:ind w:left="0" w:firstLine="0"/>
-        <w:rPr>
-          <w:rFonts w:ascii="Open Sans" w:cs="Open Sans" w:eastAsia="Open Sans" w:hAnsi="Open Sans"/>
-          <w:sz w:val="24"/>
-          <w:szCs w:val="24"/>
-          <w:highlight w:val="white"/>
-        </w:rPr>
-      </w:pPr>
-      <w:r>
-        <w:rPr>
-          <w:rtl w:val="0"/>
-        </w:rPr>
-      </w:r>
-    </w:p>
-    <w:p>
-      <w:pPr>
-        <w:ind w:left="0" w:firstLine="0"/>
-        <w:rPr>
-          <w:rFonts w:ascii="Open Sans" w:cs="Open Sans" w:eastAsia="Open Sans" w:hAnsi="Open Sans"/>
-          <w:sz w:val="24"/>
-          <w:szCs w:val="24"/>
-          <w:highlight w:val="white"/>
-        </w:rPr>
-      </w:pPr>
-      <w:r>
-        <w:rPr>
-          <w:rtl w:val="0"/>
-        </w:rPr>
-      </w:r>
-    </w:p>
-    <w:p>
-      <w:pPr>
-        <w:ind w:left="0" w:firstLine="0"/>
-        <w:rPr>
-          <w:rFonts w:ascii="Open Sans" w:cs="Open Sans" w:eastAsia="Open Sans" w:hAnsi="Open Sans"/>
-          <w:sz w:val="24"/>
-          <w:szCs w:val="24"/>
-          <w:highlight w:val="white"/>
-        </w:rPr>
-      </w:pPr>
-      <w:r>
-        <w:rPr>
-          <w:rtl w:val="0"/>
-        </w:rPr>
-      </w:r>
-    </w:p>
-    <w:p>
-      <w:pPr>
-        <w:ind w:left="0" w:firstLine="0"/>
-        <w:rPr>
-          <w:rFonts w:ascii="Open Sans" w:cs="Open Sans" w:eastAsia="Open Sans" w:hAnsi="Open Sans"/>
-          <w:sz w:val="24"/>
-          <w:szCs w:val="24"/>
-          <w:highlight w:val="white"/>
-        </w:rPr>
-      </w:pPr>
-      <w:r>
-        <w:rPr>
-          <w:rtl w:val="0"/>
-        </w:rPr>
-      </w:r>
-    </w:p>
-    <w:p>
-      <w:pPr>
-        <w:ind w:left="0" w:firstLine="0"/>
-        <w:rPr>
-          <w:rFonts w:ascii="Open Sans" w:cs="Open Sans" w:eastAsia="Open Sans" w:hAnsi="Open Sans"/>
-          <w:sz w:val="24"/>
-          <w:szCs w:val="24"/>
-          <w:highlight w:val="white"/>
-        </w:rPr>
-      </w:pPr>
-      <w:r>
-        <w:rPr>
-          <w:rtl w:val="0"/>
-        </w:rPr>
-      </w:r>
-    </w:p>
-    <w:p>
-      <w:pPr>
-        <w:ind w:left="0" w:firstLine="0"/>
-        <w:rPr>
-          <w:rFonts w:ascii="Open Sans" w:cs="Open Sans" w:eastAsia="Open Sans" w:hAnsi="Open Sans"/>
-          <w:sz w:val="24"/>
-          <w:szCs w:val="24"/>
-          <w:highlight w:val="white"/>
-        </w:rPr>
-      </w:pPr>
-      <w:r>
-        <w:rPr>
-          <w:rtl w:val="0"/>
-        </w:rPr>
-      </w:r>
-    </w:p>
-    <w:p>
-      <w:pPr>
-        <w:ind w:left="0" w:firstLine="0"/>
-        <w:rPr>
-          <w:rFonts w:ascii="Open Sans" w:cs="Open Sans" w:eastAsia="Open Sans" w:hAnsi="Open Sans"/>
-          <w:sz w:val="24"/>
-          <w:szCs w:val="24"/>
-          <w:highlight w:val="white"/>
-        </w:rPr>
-      </w:pPr>
-      <w:r>
-        <w:rPr>
-          <w:rtl w:val="0"/>
-        </w:rPr>
-      </w:r>
-    </w:p>
-    <w:p>
-      <w:pPr>
-        <w:ind w:left="0" w:firstLine="0"/>
-        <w:rPr>
-          <w:rFonts w:ascii="Open Sans" w:cs="Open Sans" w:eastAsia="Open Sans" w:hAnsi="Open Sans"/>
-          <w:sz w:val="24"/>
-          <w:szCs w:val="24"/>
-          <w:highlight w:val="white"/>
-        </w:rPr>
-      </w:pPr>
-      <w:r>
-        <w:rPr>
-          <w:rtl w:val="0"/>
-        </w:rPr>
-      </w:r>
-    </w:p>
-    <w:p>
-      <w:pPr>
-        <w:ind w:left="0" w:firstLine="0"/>
-        <w:rPr>
-          <w:rFonts w:ascii="Open Sans" w:cs="Open Sans" w:eastAsia="Open Sans" w:hAnsi="Open Sans"/>
-          <w:sz w:val="24"/>
-          <w:szCs w:val="24"/>
-          <w:highlight w:val="white"/>
-        </w:rPr>
-      </w:pPr>
-      <w:r>
-        <w:rPr>
-          <w:rtl w:val="0"/>
-        </w:rPr>
-      </w:r>
-    </w:p>
-    <w:p>
-      <w:pPr>
-        <w:ind w:left="0" w:firstLine="0"/>
-        <w:rPr>
-          <w:rFonts w:ascii="Open Sans" w:cs="Open Sans" w:eastAsia="Open Sans" w:hAnsi="Open Sans"/>
-          <w:sz w:val="24"/>
-          <w:szCs w:val="24"/>
-          <w:highlight w:val="white"/>
-        </w:rPr>
-      </w:pPr>
-      <w:r>
-        <w:rPr>
-          <w:rtl w:val="0"/>
-        </w:rPr>
-      </w:r>
-    </w:p>
-    <w:p>
-      <w:pPr>
-        <w:ind w:left="0" w:firstLine="0"/>
-        <w:rPr>
-          <w:rFonts w:ascii="Open Sans" w:cs="Open Sans" w:eastAsia="Open Sans" w:hAnsi="Open Sans"/>
-          <w:sz w:val="24"/>
-          <w:szCs w:val="24"/>
-          <w:highlight w:val="white"/>
-        </w:rPr>
-      </w:pPr>
-      <w:r>
-        <w:rPr>
-          <w:rtl w:val="0"/>
-        </w:rPr>
-      </w:r>
-    </w:p>
-    <w:p>
-      <w:pPr>
-        <w:ind w:left="0" w:firstLine="0"/>
-        <w:rPr>
-          <w:rFonts w:ascii="Open Sans" w:cs="Open Sans" w:eastAsia="Open Sans" w:hAnsi="Open Sans"/>
-          <w:sz w:val="24"/>
-          <w:szCs w:val="24"/>
-          <w:highlight w:val="white"/>
-        </w:rPr>
-      </w:pPr>
-      <w:r>
-        <w:rPr>
-          <w:rtl w:val="0"/>
-        </w:rPr>
-      </w:r>
-    </w:p>
-    <w:p>
-      <w:pPr>
-        <w:ind w:left="0" w:firstLine="0"/>
-        <w:rPr>
-          <w:rFonts w:ascii="Open Sans" w:cs="Open Sans" w:eastAsia="Open Sans" w:hAnsi="Open Sans"/>
-          <w:sz w:val="24"/>
-          <w:szCs w:val="24"/>
-          <w:highlight w:val="white"/>
-        </w:rPr>
-      </w:pPr>
-      <w:r>
-        <w:rPr>
-          <w:rtl w:val="0"/>
-        </w:rPr>
-      </w:r>
-    </w:p>
-    <w:p>
-      <w:pPr>
-        <w:ind w:left="0" w:firstLine="0"/>
-        <w:rPr>
-          <w:rFonts w:ascii="Open Sans" w:cs="Open Sans" w:eastAsia="Open Sans" w:hAnsi="Open Sans"/>
-          <w:sz w:val="24"/>
-          <w:szCs w:val="24"/>
-          <w:highlight w:val="white"/>
-        </w:rPr>
-      </w:pPr>
-      <w:r>
-        <w:rPr>
-          <w:rtl w:val="0"/>
-        </w:rPr>
-      </w:r>
-    </w:p>
-    <w:p>
-      <w:pPr>
-        <w:ind w:left="0" w:firstLine="0"/>
-        <w:rPr>
-          <w:rFonts w:ascii="Open Sans" w:cs="Open Sans" w:eastAsia="Open Sans" w:hAnsi="Open Sans"/>
-          <w:sz w:val="24"/>
-          <w:szCs w:val="24"/>
-          <w:highlight w:val="white"/>
-        </w:rPr>
-      </w:pPr>
-      <w:r>
-        <w:rPr>
-          <w:rtl w:val="0"/>
-        </w:rPr>
-      </w:r>
-    </w:p>
-    <w:p>
-      <w:pPr>
-        <w:ind w:left="0" w:firstLine="0"/>
-        <w:rPr>
-          <w:rFonts w:ascii="Open Sans" w:cs="Open Sans" w:eastAsia="Open Sans" w:hAnsi="Open Sans"/>
-          <w:sz w:val="24"/>
-          <w:szCs w:val="24"/>
-          <w:highlight w:val="white"/>
-        </w:rPr>
-      </w:pPr>
-      <w:r>
-        <w:rPr>
-          <w:rtl w:val="0"/>
-        </w:rPr>
-      </w:r>
-    </w:p>
-    <w:p>
-      <w:pPr>
-        <w:ind w:left="0" w:firstLine="0"/>
-        <w:rPr>
-          <w:rFonts w:ascii="Open Sans" w:cs="Open Sans" w:eastAsia="Open Sans" w:hAnsi="Open Sans"/>
-          <w:sz w:val="24"/>
-          <w:szCs w:val="24"/>
-          <w:highlight w:val="white"/>
-        </w:rPr>
-      </w:pPr>
-      <w:r>
-        <w:rPr>
-          <w:rtl w:val="0"/>
-        </w:rPr>
-      </w:r>
-    </w:p>
-    <w:p>
-      <w:pPr>
-        <w:ind w:left="0" w:firstLine="0"/>
-        <w:rPr>
-          <w:rFonts w:ascii="Open Sans" w:cs="Open Sans" w:eastAsia="Open Sans" w:hAnsi="Open Sans"/>
-          <w:sz w:val="24"/>
-          <w:szCs w:val="24"/>
-          <w:highlight w:val="white"/>
-        </w:rPr>
-      </w:pPr>
-      <w:r>
-        <w:rPr>
-          <w:rtl w:val="0"/>
-        </w:rPr>
-      </w:r>
-    </w:p>
-    <w:p>
-      <w:pPr>
         <w:numPr>
           <w:ilvl w:val="0"/>
           <w:numId w:val="1"/>
@@ -919,12 +615,12 @@
           <wp:inline distB="114300" distT="114300" distL="114300" distR="114300">
             <wp:extent cx="2986088" cy="4456847"/>
             <wp:effectExtent b="0" l="0" r="0" t="0"/>
-            <wp:docPr id="5" name="image3.png"/>
+            <wp:docPr id="7" name="image1.png"/>
             <a:graphic>
               <a:graphicData uri="http://schemas.openxmlformats.org/drawingml/2006/picture">
                 <pic:pic>
                   <pic:nvPicPr>
-                    <pic:cNvPr id="0" name="image3.png"/>
+                    <pic:cNvPr id="0" name="image1.png"/>
                     <pic:cNvPicPr preferRelativeResize="0"/>
                   </pic:nvPicPr>
                   <pic:blipFill>
@@ -991,7 +687,7 @@
           <wp:inline distB="114300" distT="114300" distL="114300" distR="114300">
             <wp:extent cx="5943600" cy="1739900"/>
             <wp:effectExtent b="0" l="0" r="0" t="0"/>
-            <wp:docPr id="3" name="image2.png"/>
+            <wp:docPr id="5" name="image2.png"/>
             <a:graphic>
               <a:graphicData uri="http://schemas.openxmlformats.org/drawingml/2006/picture">
                 <pic:pic>
@@ -1026,6 +722,238 @@
         </w:rPr>
       </w:r>
     </w:p>
+    <w:p>
+      <w:pPr>
+        <w:ind w:left="720" w:firstLine="0"/>
+        <w:rPr>
+          <w:rFonts w:ascii="Open Sans" w:cs="Open Sans" w:eastAsia="Open Sans" w:hAnsi="Open Sans"/>
+          <w:sz w:val="24"/>
+          <w:szCs w:val="24"/>
+          <w:highlight w:val="white"/>
+        </w:rPr>
+      </w:pPr>
+      <w:r>
+        <w:rPr>
+          <w:rtl w:val="0"/>
+        </w:rPr>
+      </w:r>
+    </w:p>
+    <w:p>
+      <w:pPr>
+        <w:numPr>
+          <w:ilvl w:val="0"/>
+          <w:numId w:val="2"/>
+        </w:numPr>
+        <w:ind w:left="720" w:hanging="360"/>
+        <w:rPr>
+          <w:rFonts w:ascii="Open Sans" w:cs="Open Sans" w:eastAsia="Open Sans" w:hAnsi="Open Sans"/>
+          <w:b w:val="1"/>
+          <w:sz w:val="24"/>
+          <w:szCs w:val="24"/>
+          <w:highlight w:val="white"/>
+        </w:rPr>
+      </w:pPr>
+      <w:r>
+        <w:rPr>
+          <w:rFonts w:ascii="Open Sans" w:cs="Open Sans" w:eastAsia="Open Sans" w:hAnsi="Open Sans"/>
+          <w:b w:val="1"/>
+          <w:sz w:val="24"/>
+          <w:szCs w:val="24"/>
+          <w:highlight w:val="white"/>
+          <w:rtl w:val="0"/>
+        </w:rPr>
+        <w:t xml:space="preserve">Want to find what your previously edited text was? SimplyClip keeps your original text for your reference!</w:t>
+      </w:r>
+    </w:p>
+    <w:p>
+      <w:pPr>
+        <w:ind w:left="720" w:firstLine="0"/>
+        <w:rPr>
+          <w:rFonts w:ascii="Open Sans" w:cs="Open Sans" w:eastAsia="Open Sans" w:hAnsi="Open Sans"/>
+          <w:sz w:val="24"/>
+          <w:szCs w:val="24"/>
+          <w:highlight w:val="white"/>
+        </w:rPr>
+      </w:pPr>
+      <w:r>
+        <w:rPr>
+          <w:rFonts w:ascii="Open Sans" w:cs="Open Sans" w:eastAsia="Open Sans" w:hAnsi="Open Sans"/>
+          <w:sz w:val="24"/>
+          <w:szCs w:val="24"/>
+          <w:highlight w:val="white"/>
+          <w:rtl w:val="0"/>
+        </w:rPr>
+        <w:t xml:space="preserve">When we copy text and edit it in the SimplyClip extension, we can retrieve our original text back by downloading the text as CSV which shows original text and the edited text by us.</w:t>
+      </w:r>
+    </w:p>
+    <w:p>
+      <w:pPr>
+        <w:ind w:left="720" w:firstLine="0"/>
+        <w:rPr>
+          <w:rFonts w:ascii="Open Sans" w:cs="Open Sans" w:eastAsia="Open Sans" w:hAnsi="Open Sans"/>
+          <w:sz w:val="24"/>
+          <w:szCs w:val="24"/>
+          <w:highlight w:val="white"/>
+        </w:rPr>
+      </w:pPr>
+      <w:r>
+        <w:rPr>
+          <w:rtl w:val="0"/>
+        </w:rPr>
+      </w:r>
+    </w:p>
+    <w:p>
+      <w:pPr>
+        <w:ind w:left="720" w:firstLine="0"/>
+        <w:rPr>
+          <w:rFonts w:ascii="Open Sans" w:cs="Open Sans" w:eastAsia="Open Sans" w:hAnsi="Open Sans"/>
+          <w:sz w:val="24"/>
+          <w:szCs w:val="24"/>
+          <w:highlight w:val="white"/>
+        </w:rPr>
+      </w:pPr>
+      <w:r>
+        <w:rPr>
+          <w:rFonts w:ascii="Open Sans" w:cs="Open Sans" w:eastAsia="Open Sans" w:hAnsi="Open Sans"/>
+          <w:sz w:val="24"/>
+          <w:szCs w:val="24"/>
+          <w:highlight w:val="white"/>
+        </w:rPr>
+        <w:drawing>
+          <wp:inline distB="114300" distT="114300" distL="114300" distR="114300">
+            <wp:extent cx="2671763" cy="4030597"/>
+            <wp:effectExtent b="0" l="0" r="0" t="0"/>
+            <wp:docPr id="8" name="image4.png"/>
+            <a:graphic>
+              <a:graphicData uri="http://schemas.openxmlformats.org/drawingml/2006/picture">
+                <pic:pic>
+                  <pic:nvPicPr>
+                    <pic:cNvPr id="0" name="image4.png"/>
+                    <pic:cNvPicPr preferRelativeResize="0"/>
+                  </pic:nvPicPr>
+                  <pic:blipFill>
+                    <a:blip r:embed="rId11"/>
+                    <a:srcRect b="0" l="0" r="0" t="0"/>
+                    <a:stretch>
+                      <a:fillRect/>
+                    </a:stretch>
+                  </pic:blipFill>
+                  <pic:spPr>
+                    <a:xfrm>
+                      <a:off x="0" y="0"/>
+                      <a:ext cx="2671763" cy="4030597"/>
+                    </a:xfrm>
+                    <a:prstGeom prst="rect"/>
+                    <a:ln/>
+                  </pic:spPr>
+                </pic:pic>
+              </a:graphicData>
+            </a:graphic>
+          </wp:inline>
+        </w:drawing>
+      </w:r>
+      <w:r>
+        <w:rPr>
+          <w:rFonts w:ascii="Open Sans" w:cs="Open Sans" w:eastAsia="Open Sans" w:hAnsi="Open Sans"/>
+          <w:sz w:val="24"/>
+          <w:szCs w:val="24"/>
+          <w:highlight w:val="white"/>
+        </w:rPr>
+        <w:drawing>
+          <wp:inline distB="114300" distT="114300" distL="114300" distR="114300">
+            <wp:extent cx="2652713" cy="4028932"/>
+            <wp:effectExtent b="0" l="0" r="0" t="0"/>
+            <wp:docPr id="1" name="image5.png"/>
+            <a:graphic>
+              <a:graphicData uri="http://schemas.openxmlformats.org/drawingml/2006/picture">
+                <pic:pic>
+                  <pic:nvPicPr>
+                    <pic:cNvPr id="0" name="image5.png"/>
+                    <pic:cNvPicPr preferRelativeResize="0"/>
+                  </pic:nvPicPr>
+                  <pic:blipFill>
+                    <a:blip r:embed="rId12"/>
+                    <a:srcRect b="0" l="0" r="0" t="0"/>
+                    <a:stretch>
+                      <a:fillRect/>
+                    </a:stretch>
+                  </pic:blipFill>
+                  <pic:spPr>
+                    <a:xfrm>
+                      <a:off x="0" y="0"/>
+                      <a:ext cx="2652713" cy="4028932"/>
+                    </a:xfrm>
+                    <a:prstGeom prst="rect"/>
+                    <a:ln/>
+                  </pic:spPr>
+                </pic:pic>
+              </a:graphicData>
+            </a:graphic>
+          </wp:inline>
+        </w:drawing>
+      </w:r>
+      <w:r>
+        <w:rPr>
+          <w:rtl w:val="0"/>
+        </w:rPr>
+      </w:r>
+    </w:p>
+    <w:p>
+      <w:pPr>
+        <w:ind w:left="720" w:firstLine="0"/>
+        <w:rPr>
+          <w:rFonts w:ascii="Open Sans" w:cs="Open Sans" w:eastAsia="Open Sans" w:hAnsi="Open Sans"/>
+          <w:sz w:val="24"/>
+          <w:szCs w:val="24"/>
+          <w:highlight w:val="white"/>
+        </w:rPr>
+      </w:pPr>
+      <w:r>
+        <w:rPr>
+          <w:rFonts w:ascii="Open Sans" w:cs="Open Sans" w:eastAsia="Open Sans" w:hAnsi="Open Sans"/>
+          <w:sz w:val="24"/>
+          <w:szCs w:val="24"/>
+          <w:highlight w:val="white"/>
+        </w:rPr>
+        <w:drawing>
+          <wp:inline distB="114300" distT="114300" distL="114300" distR="114300">
+            <wp:extent cx="4767263" cy="2597547"/>
+            <wp:effectExtent b="0" l="0" r="0" t="0"/>
+            <wp:docPr id="3" name="image8.png"/>
+            <a:graphic>
+              <a:graphicData uri="http://schemas.openxmlformats.org/drawingml/2006/picture">
+                <pic:pic>
+                  <pic:nvPicPr>
+                    <pic:cNvPr id="0" name="image8.png"/>
+                    <pic:cNvPicPr preferRelativeResize="0"/>
+                  </pic:nvPicPr>
+                  <pic:blipFill>
+                    <a:blip r:embed="rId13"/>
+                    <a:srcRect b="0" l="0" r="0" t="0"/>
+                    <a:stretch>
+                      <a:fillRect/>
+                    </a:stretch>
+                  </pic:blipFill>
+                  <pic:spPr>
+                    <a:xfrm>
+                      <a:off x="0" y="0"/>
+                      <a:ext cx="4767263" cy="2597547"/>
+                    </a:xfrm>
+                    <a:prstGeom prst="rect"/>
+                    <a:ln/>
+                  </pic:spPr>
+                </pic:pic>
+              </a:graphicData>
+            </a:graphic>
+          </wp:inline>
+        </w:drawing>
+      </w:r>
+      <w:r>
+        <w:rPr>
+          <w:rtl w:val="0"/>
+        </w:rPr>
+      </w:r>
+    </w:p>
     <w:sectPr>
       <w:pgSz w:h="15840" w:w="12240" w:orient="portrait"/>
       <w:pgMar w:bottom="1440" w:top="1440" w:left="1440" w:right="1440" w:header="720" w:footer="720"/>
@@ -1367,6 +1295,116 @@
       </w:rPr>
     </w:lvl>
   </w:abstractNum>
+  <w:abstractNum w:abstractNumId="4">
+    <w:lvl w:ilvl="0">
+      <w:start w:val="1"/>
+      <w:numFmt w:val="bullet"/>
+      <w:lvlText w:val="●"/>
+      <w:lvlJc w:val="left"/>
+      <w:pPr>
+        <w:ind w:left="720" w:hanging="360"/>
+      </w:pPr>
+      <w:rPr>
+        <w:u w:val="none"/>
+      </w:rPr>
+    </w:lvl>
+    <w:lvl w:ilvl="1">
+      <w:start w:val="1"/>
+      <w:numFmt w:val="bullet"/>
+      <w:lvlText w:val="○"/>
+      <w:lvlJc w:val="left"/>
+      <w:pPr>
+        <w:ind w:left="1440" w:hanging="360"/>
+      </w:pPr>
+      <w:rPr>
+        <w:u w:val="none"/>
+      </w:rPr>
+    </w:lvl>
+    <w:lvl w:ilvl="2">
+      <w:start w:val="1"/>
+      <w:numFmt w:val="bullet"/>
+      <w:lvlText w:val="■"/>
+      <w:lvlJc w:val="left"/>
+      <w:pPr>
+        <w:ind w:left="2160" w:hanging="360"/>
+      </w:pPr>
+      <w:rPr>
+        <w:u w:val="none"/>
+      </w:rPr>
+    </w:lvl>
+    <w:lvl w:ilvl="3">
+      <w:start w:val="1"/>
+      <w:numFmt w:val="bullet"/>
+      <w:lvlText w:val="●"/>
+      <w:lvlJc w:val="left"/>
+      <w:pPr>
+        <w:ind w:left="2880" w:hanging="360"/>
+      </w:pPr>
+      <w:rPr>
+        <w:u w:val="none"/>
+      </w:rPr>
+    </w:lvl>
+    <w:lvl w:ilvl="4">
+      <w:start w:val="1"/>
+      <w:numFmt w:val="bullet"/>
+      <w:lvlText w:val="○"/>
+      <w:lvlJc w:val="left"/>
+      <w:pPr>
+        <w:ind w:left="3600" w:hanging="360"/>
+      </w:pPr>
+      <w:rPr>
+        <w:u w:val="none"/>
+      </w:rPr>
+    </w:lvl>
+    <w:lvl w:ilvl="5">
+      <w:start w:val="1"/>
+      <w:numFmt w:val="bullet"/>
+      <w:lvlText w:val="■"/>
+      <w:lvlJc w:val="left"/>
+      <w:pPr>
+        <w:ind w:left="4320" w:hanging="360"/>
+      </w:pPr>
+      <w:rPr>
+        <w:u w:val="none"/>
+      </w:rPr>
+    </w:lvl>
+    <w:lvl w:ilvl="6">
+      <w:start w:val="1"/>
+      <w:numFmt w:val="bullet"/>
+      <w:lvlText w:val="●"/>
+      <w:lvlJc w:val="left"/>
+      <w:pPr>
+        <w:ind w:left="5040" w:hanging="360"/>
+      </w:pPr>
+      <w:rPr>
+        <w:u w:val="none"/>
+      </w:rPr>
+    </w:lvl>
+    <w:lvl w:ilvl="7">
+      <w:start w:val="1"/>
+      <w:numFmt w:val="bullet"/>
+      <w:lvlText w:val="○"/>
+      <w:lvlJc w:val="left"/>
+      <w:pPr>
+        <w:ind w:left="5760" w:hanging="360"/>
+      </w:pPr>
+      <w:rPr>
+        <w:u w:val="none"/>
+      </w:rPr>
+    </w:lvl>
+    <w:lvl w:ilvl="8">
+      <w:start w:val="1"/>
+      <w:numFmt w:val="bullet"/>
+      <w:lvlText w:val="■"/>
+      <w:lvlJc w:val="left"/>
+      <w:pPr>
+        <w:ind w:left="6480" w:hanging="360"/>
+      </w:pPr>
+      <w:rPr>
+        <w:u w:val="none"/>
+      </w:rPr>
+    </w:lvl>
+  </w:abstractNum>
   <w:num w:numId="1">
     <w:abstractNumId w:val="1"/>
   </w:num>
@@ -1375,6 +1413,9 @@
   </w:num>
   <w:num w:numId="3">
     <w:abstractNumId w:val="3"/>
+  </w:num>
+  <w:num w:numId="4">
+    <w:abstractNumId w:val="4"/>
   </w:num>
 </w:numbering>
 </file>

</xml_diff>